<commit_message>
Implemented feedback on introduction workshop
</commit_message>
<xml_diff>
--- a/Documents/KiCad7 Workshop ESE-day (Introduction).docx
+++ b/Documents/KiCad7 Workshop ESE-day (Introduction).docx
@@ -568,7 +568,7 @@
                                   <w:tag w:val=""/>
                                   <w:id w:val="-785116381"/>
                                   <w:dataBinding w:prefixMappings="xmlns:ns0='http://schemas.microsoft.com/office/2006/coverPageProps' " w:xpath="/ns0:CoverPageProperties[1]/ns0:PublishDate[1]" w:storeItemID="{55AF091B-3C7A-41E3-B477-F2FDAA23CFDA}"/>
-                                  <w:date w:fullDate="2023-12-01T00:00:00Z">
+                                  <w:date w:fullDate="2024-01-01T00:00:00Z">
                                     <w:dateFormat w:val="yyyy"/>
                                     <w:lid w:val="nl-NL"/>
                                     <w:storeMappedDataAs w:val="dateTime"/>
@@ -592,7 +592,15 @@
                                         <w:sz w:val="24"/>
                                         <w:szCs w:val="24"/>
                                       </w:rPr>
-                                      <w:t>2023</w:t>
+                                      <w:t>202</w:t>
+                                    </w:r>
+                                    <w:r>
+                                      <w:rPr>
+                                        <w:color w:val="FFFFFF" w:themeColor="background1"/>
+                                        <w:sz w:val="24"/>
+                                        <w:szCs w:val="24"/>
+                                      </w:rPr>
+                                      <w:t>4</w:t>
                                     </w:r>
                                   </w:p>
                                 </w:sdtContent>
@@ -634,7 +642,7 @@
                             <w:tag w:val=""/>
                             <w:id w:val="-785116381"/>
                             <w:dataBinding w:prefixMappings="xmlns:ns0='http://schemas.microsoft.com/office/2006/coverPageProps' " w:xpath="/ns0:CoverPageProperties[1]/ns0:PublishDate[1]" w:storeItemID="{55AF091B-3C7A-41E3-B477-F2FDAA23CFDA}"/>
-                            <w:date w:fullDate="2023-12-01T00:00:00Z">
+                            <w:date w:fullDate="2024-01-01T00:00:00Z">
                               <w:dateFormat w:val="yyyy"/>
                               <w:lid w:val="nl-NL"/>
                               <w:storeMappedDataAs w:val="dateTime"/>
@@ -658,7 +666,15 @@
                                   <w:sz w:val="24"/>
                                   <w:szCs w:val="24"/>
                                 </w:rPr>
-                                <w:t>2023</w:t>
+                                <w:t>202</w:t>
+                              </w:r>
+                              <w:r>
+                                <w:rPr>
+                                  <w:color w:val="FFFFFF" w:themeColor="background1"/>
+                                  <w:sz w:val="24"/>
+                                  <w:szCs w:val="24"/>
+                                </w:rPr>
+                                <w:t>4</w:t>
                               </w:r>
                             </w:p>
                           </w:sdtContent>
@@ -755,7 +771,7 @@
             </w:rPr>
             <w:fldChar w:fldCharType="separate"/>
           </w:r>
-          <w:hyperlink w:anchor="_Toc154924154" w:history="1">
+          <w:hyperlink w:anchor="_Toc157346561" w:history="1">
             <w:r>
               <w:rPr>
                 <w:rStyle w:val="Hyperlink"/>
@@ -799,7 +815,7 @@
                 <w:noProof/>
                 <w:webHidden/>
               </w:rPr>
-              <w:instrText xml:space="preserve"> PAGEREF _Toc154924154 \h </w:instrText>
+              <w:instrText xml:space="preserve"> PAGEREF _Toc157346561 \h </w:instrText>
             </w:r>
             <w:r>
               <w:rPr>
@@ -842,7 +858,7 @@
               <w:lang w:eastAsia="nl-NL"/>
             </w:rPr>
           </w:pPr>
-          <w:hyperlink w:anchor="_Toc154924155" w:history="1">
+          <w:hyperlink w:anchor="_Toc157346562" w:history="1">
             <w:r>
               <w:rPr>
                 <w:rStyle w:val="Hyperlink"/>
@@ -869,7 +885,7 @@
                 <w:noProof/>
                 <w:webHidden/>
               </w:rPr>
-              <w:instrText xml:space="preserve"> PAGEREF _Toc154924155 \h </w:instrText>
+              <w:instrText xml:space="preserve"> PAGEREF _Toc157346562 \h </w:instrText>
             </w:r>
             <w:r>
               <w:rPr>
@@ -913,7 +929,7 @@
               <w:lang w:eastAsia="nl-NL"/>
             </w:rPr>
           </w:pPr>
-          <w:hyperlink w:anchor="_Toc154924156" w:history="1">
+          <w:hyperlink w:anchor="_Toc157346563" w:history="1">
             <w:r>
               <w:rPr>
                 <w:rStyle w:val="Hyperlink"/>
@@ -957,7 +973,7 @@
                 <w:noProof/>
                 <w:webHidden/>
               </w:rPr>
-              <w:instrText xml:space="preserve"> PAGEREF _Toc154924156 \h </w:instrText>
+              <w:instrText xml:space="preserve"> PAGEREF _Toc157346563 \h </w:instrText>
             </w:r>
             <w:r>
               <w:rPr>
@@ -1000,7 +1016,7 @@
               <w:lang w:eastAsia="nl-NL"/>
             </w:rPr>
           </w:pPr>
-          <w:hyperlink w:anchor="_Toc154924157" w:history="1">
+          <w:hyperlink w:anchor="_Toc157346564" w:history="1">
             <w:r>
               <w:rPr>
                 <w:rStyle w:val="Hyperlink"/>
@@ -1027,7 +1043,7 @@
                 <w:noProof/>
                 <w:webHidden/>
               </w:rPr>
-              <w:instrText xml:space="preserve"> PAGEREF _Toc154924157 \h </w:instrText>
+              <w:instrText xml:space="preserve"> PAGEREF _Toc157346564 \h </w:instrText>
             </w:r>
             <w:r>
               <w:rPr>
@@ -1070,7 +1086,7 @@
               <w:lang w:eastAsia="nl-NL"/>
             </w:rPr>
           </w:pPr>
-          <w:hyperlink w:anchor="_Toc154924158" w:history="1">
+          <w:hyperlink w:anchor="_Toc157346565" w:history="1">
             <w:r>
               <w:rPr>
                 <w:rStyle w:val="Hyperlink"/>
@@ -1097,7 +1113,7 @@
                 <w:noProof/>
                 <w:webHidden/>
               </w:rPr>
-              <w:instrText xml:space="preserve"> PAGEREF _Toc154924158 \h </w:instrText>
+              <w:instrText xml:space="preserve"> PAGEREF _Toc157346565 \h </w:instrText>
             </w:r>
             <w:r>
               <w:rPr>
@@ -1140,7 +1156,7 @@
               <w:lang w:eastAsia="nl-NL"/>
             </w:rPr>
           </w:pPr>
-          <w:hyperlink w:anchor="_Toc154924159" w:history="1">
+          <w:hyperlink w:anchor="_Toc157346566" w:history="1">
             <w:r>
               <w:rPr>
                 <w:rStyle w:val="Hyperlink"/>
@@ -1167,7 +1183,7 @@
                 <w:noProof/>
                 <w:webHidden/>
               </w:rPr>
-              <w:instrText xml:space="preserve"> PAGEREF _Toc154924159 \h </w:instrText>
+              <w:instrText xml:space="preserve"> PAGEREF _Toc157346566 \h </w:instrText>
             </w:r>
             <w:r>
               <w:rPr>
@@ -1210,7 +1226,7 @@
               <w:lang w:eastAsia="nl-NL"/>
             </w:rPr>
           </w:pPr>
-          <w:hyperlink w:anchor="_Toc154924160" w:history="1">
+          <w:hyperlink w:anchor="_Toc157346567" w:history="1">
             <w:r>
               <w:rPr>
                 <w:rStyle w:val="Hyperlink"/>
@@ -1237,7 +1253,7 @@
                 <w:noProof/>
                 <w:webHidden/>
               </w:rPr>
-              <w:instrText xml:space="preserve"> PAGEREF _Toc154924160 \h </w:instrText>
+              <w:instrText xml:space="preserve"> PAGEREF _Toc157346567 \h </w:instrText>
             </w:r>
             <w:r>
               <w:rPr>
@@ -1280,7 +1296,7 @@
               <w:lang w:eastAsia="nl-NL"/>
             </w:rPr>
           </w:pPr>
-          <w:hyperlink w:anchor="_Toc154924161" w:history="1">
+          <w:hyperlink w:anchor="_Toc157346568" w:history="1">
             <w:r>
               <w:rPr>
                 <w:rStyle w:val="Hyperlink"/>
@@ -1307,7 +1323,7 @@
                 <w:noProof/>
                 <w:webHidden/>
               </w:rPr>
-              <w:instrText xml:space="preserve"> PAGEREF _Toc154924161 \h </w:instrText>
+              <w:instrText xml:space="preserve"> PAGEREF _Toc157346568 \h </w:instrText>
             </w:r>
             <w:r>
               <w:rPr>
@@ -1350,7 +1366,7 @@
               <w:lang w:eastAsia="nl-NL"/>
             </w:rPr>
           </w:pPr>
-          <w:hyperlink w:anchor="_Toc154924162" w:history="1">
+          <w:hyperlink w:anchor="_Toc157346569" w:history="1">
             <w:r>
               <w:rPr>
                 <w:rStyle w:val="Hyperlink"/>
@@ -1377,7 +1393,7 @@
                 <w:noProof/>
                 <w:webHidden/>
               </w:rPr>
-              <w:instrText xml:space="preserve"> PAGEREF _Toc154924162 \h </w:instrText>
+              <w:instrText xml:space="preserve"> PAGEREF _Toc157346569 \h </w:instrText>
             </w:r>
             <w:r>
               <w:rPr>
@@ -1420,7 +1436,7 @@
               <w:lang w:eastAsia="nl-NL"/>
             </w:rPr>
           </w:pPr>
-          <w:hyperlink w:anchor="_Toc154924163" w:history="1">
+          <w:hyperlink w:anchor="_Toc157346570" w:history="1">
             <w:r>
               <w:rPr>
                 <w:rStyle w:val="Hyperlink"/>
@@ -1447,7 +1463,7 @@
                 <w:noProof/>
                 <w:webHidden/>
               </w:rPr>
-              <w:instrText xml:space="preserve"> PAGEREF _Toc154924163 \h </w:instrText>
+              <w:instrText xml:space="preserve"> PAGEREF _Toc157346570 \h </w:instrText>
             </w:r>
             <w:r>
               <w:rPr>
@@ -1490,7 +1506,7 @@
               <w:lang w:eastAsia="nl-NL"/>
             </w:rPr>
           </w:pPr>
-          <w:hyperlink w:anchor="_Toc154924164" w:history="1">
+          <w:hyperlink w:anchor="_Toc157346571" w:history="1">
             <w:r>
               <w:rPr>
                 <w:rStyle w:val="Hyperlink"/>
@@ -1517,7 +1533,7 @@
                 <w:noProof/>
                 <w:webHidden/>
               </w:rPr>
-              <w:instrText xml:space="preserve"> PAGEREF _Toc154924164 \h </w:instrText>
+              <w:instrText xml:space="preserve"> PAGEREF _Toc157346571 \h </w:instrText>
             </w:r>
             <w:r>
               <w:rPr>
@@ -1560,7 +1576,7 @@
               <w:lang w:eastAsia="nl-NL"/>
             </w:rPr>
           </w:pPr>
-          <w:hyperlink w:anchor="_Toc154924165" w:history="1">
+          <w:hyperlink w:anchor="_Toc157346572" w:history="1">
             <w:r>
               <w:rPr>
                 <w:rStyle w:val="Hyperlink"/>
@@ -1587,7 +1603,7 @@
                 <w:noProof/>
                 <w:webHidden/>
               </w:rPr>
-              <w:instrText xml:space="preserve"> PAGEREF _Toc154924165 \h </w:instrText>
+              <w:instrText xml:space="preserve"> PAGEREF _Toc157346572 \h </w:instrText>
             </w:r>
             <w:r>
               <w:rPr>
@@ -1630,7 +1646,7 @@
               <w:lang w:eastAsia="nl-NL"/>
             </w:rPr>
           </w:pPr>
-          <w:hyperlink w:anchor="_Toc154924166" w:history="1">
+          <w:hyperlink w:anchor="_Toc157346573" w:history="1">
             <w:r>
               <w:rPr>
                 <w:rStyle w:val="Hyperlink"/>
@@ -1657,7 +1673,7 @@
                 <w:noProof/>
                 <w:webHidden/>
               </w:rPr>
-              <w:instrText xml:space="preserve"> PAGEREF _Toc154924166 \h </w:instrText>
+              <w:instrText xml:space="preserve"> PAGEREF _Toc157346573 \h </w:instrText>
             </w:r>
             <w:r>
               <w:rPr>
@@ -1677,7 +1693,7 @@
                 <w:noProof/>
                 <w:webHidden/>
               </w:rPr>
-              <w:t>13</w:t>
+              <w:t>14</w:t>
             </w:r>
             <w:r>
               <w:rPr>
@@ -1700,7 +1716,7 @@
               <w:lang w:eastAsia="nl-NL"/>
             </w:rPr>
           </w:pPr>
-          <w:hyperlink w:anchor="_Toc154924167" w:history="1">
+          <w:hyperlink w:anchor="_Toc157346574" w:history="1">
             <w:r>
               <w:rPr>
                 <w:rStyle w:val="Hyperlink"/>
@@ -1727,7 +1743,7 @@
                 <w:noProof/>
                 <w:webHidden/>
               </w:rPr>
-              <w:instrText xml:space="preserve"> PAGEREF _Toc154924167 \h </w:instrText>
+              <w:instrText xml:space="preserve"> PAGEREF _Toc157346574 \h </w:instrText>
             </w:r>
             <w:r>
               <w:rPr>
@@ -1747,7 +1763,7 @@
                 <w:noProof/>
                 <w:webHidden/>
               </w:rPr>
-              <w:t>15</w:t>
+              <w:t>17</w:t>
             </w:r>
             <w:r>
               <w:rPr>
@@ -1770,7 +1786,7 @@
               <w:lang w:eastAsia="nl-NL"/>
             </w:rPr>
           </w:pPr>
-          <w:hyperlink w:anchor="_Toc154924168" w:history="1">
+          <w:hyperlink w:anchor="_Toc157346575" w:history="1">
             <w:r>
               <w:rPr>
                 <w:rStyle w:val="Hyperlink"/>
@@ -1797,7 +1813,7 @@
                 <w:noProof/>
                 <w:webHidden/>
               </w:rPr>
-              <w:instrText xml:space="preserve"> PAGEREF _Toc154924168 \h </w:instrText>
+              <w:instrText xml:space="preserve"> PAGEREF _Toc157346575 \h </w:instrText>
             </w:r>
             <w:r>
               <w:rPr>
@@ -1817,7 +1833,7 @@
                 <w:noProof/>
                 <w:webHidden/>
               </w:rPr>
-              <w:t>15</w:t>
+              <w:t>17</w:t>
             </w:r>
             <w:r>
               <w:rPr>
@@ -1841,7 +1857,7 @@
               <w:lang w:eastAsia="nl-NL"/>
             </w:rPr>
           </w:pPr>
-          <w:hyperlink w:anchor="_Toc154924169" w:history="1">
+          <w:hyperlink w:anchor="_Toc157346576" w:history="1">
             <w:r>
               <w:rPr>
                 <w:rStyle w:val="Hyperlink"/>
@@ -1885,7 +1901,7 @@
                 <w:noProof/>
                 <w:webHidden/>
               </w:rPr>
-              <w:instrText xml:space="preserve"> PAGEREF _Toc154924169 \h </w:instrText>
+              <w:instrText xml:space="preserve"> PAGEREF _Toc157346576 \h </w:instrText>
             </w:r>
             <w:r>
               <w:rPr>
@@ -1905,7 +1921,7 @@
                 <w:noProof/>
                 <w:webHidden/>
               </w:rPr>
-              <w:t>16</w:t>
+              <w:t>18</w:t>
             </w:r>
             <w:r>
               <w:rPr>
@@ -1928,7 +1944,7 @@
               <w:lang w:eastAsia="nl-NL"/>
             </w:rPr>
           </w:pPr>
-          <w:hyperlink w:anchor="_Toc154924170" w:history="1">
+          <w:hyperlink w:anchor="_Toc157346577" w:history="1">
             <w:r>
               <w:rPr>
                 <w:rStyle w:val="Hyperlink"/>
@@ -1955,7 +1971,7 @@
                 <w:noProof/>
                 <w:webHidden/>
               </w:rPr>
-              <w:instrText xml:space="preserve"> PAGEREF _Toc154924170 \h </w:instrText>
+              <w:instrText xml:space="preserve"> PAGEREF _Toc157346577 \h </w:instrText>
             </w:r>
             <w:r>
               <w:rPr>
@@ -1975,7 +1991,7 @@
                 <w:noProof/>
                 <w:webHidden/>
               </w:rPr>
-              <w:t>16</w:t>
+              <w:t>18</w:t>
             </w:r>
             <w:r>
               <w:rPr>
@@ -1998,7 +2014,7 @@
               <w:lang w:eastAsia="nl-NL"/>
             </w:rPr>
           </w:pPr>
-          <w:hyperlink w:anchor="_Toc154924171" w:history="1">
+          <w:hyperlink w:anchor="_Toc157346578" w:history="1">
             <w:r>
               <w:rPr>
                 <w:rStyle w:val="Hyperlink"/>
@@ -2025,7 +2041,7 @@
                 <w:noProof/>
                 <w:webHidden/>
               </w:rPr>
-              <w:instrText xml:space="preserve"> PAGEREF _Toc154924171 \h </w:instrText>
+              <w:instrText xml:space="preserve"> PAGEREF _Toc157346578 \h </w:instrText>
             </w:r>
             <w:r>
               <w:rPr>
@@ -2045,7 +2061,7 @@
                 <w:noProof/>
                 <w:webHidden/>
               </w:rPr>
-              <w:t>16</w:t>
+              <w:t>18</w:t>
             </w:r>
             <w:r>
               <w:rPr>
@@ -2211,6 +2227,67 @@
           </w:p>
         </w:tc>
       </w:tr>
+      <w:tr>
+        <w:tc>
+          <w:tcPr>
+            <w:tcW w:w="3013" w:type="dxa"/>
+          </w:tcPr>
+          <w:p>
+            <w:r>
+              <w:t>V0.3</w:t>
+            </w:r>
+          </w:p>
+        </w:tc>
+        <w:tc>
+          <w:tcPr>
+            <w:tcW w:w="3004" w:type="dxa"/>
+          </w:tcPr>
+          <w:p>
+            <w:r>
+              <w:t>28-01-2024</w:t>
+            </w:r>
+          </w:p>
+        </w:tc>
+        <w:tc>
+          <w:tcPr>
+            <w:tcW w:w="3045" w:type="dxa"/>
+          </w:tcPr>
+          <w:p>
+            <w:r>
+              <w:t>Changed numbers from footprints to names</w:t>
+            </w:r>
+            <w:r>
+              <w:t>,</w:t>
+            </w:r>
+          </w:p>
+          <w:p>
+            <w:r>
+              <w:t>Added DRC button icon</w:t>
+            </w:r>
+            <w:r>
+              <w:t>,</w:t>
+            </w:r>
+          </w:p>
+          <w:p>
+            <w:r>
+              <w:t>Fixed typos</w:t>
+            </w:r>
+            <w:r>
+              <w:t xml:space="preserve">, </w:t>
+            </w:r>
+            <w:r>
+              <w:t xml:space="preserve">Added </w:t>
+            </w:r>
+            <w:r>
+              <w:t xml:space="preserve">info </w:t>
+            </w:r>
+            <w:r>
+              <w:t>on using grid settings.</w:t>
+            </w:r>
+          </w:p>
+          <w:p/>
+        </w:tc>
+      </w:tr>
     </w:tbl>
     <w:p>
       <w:pPr>
@@ -2221,7 +2298,7 @@
           <w:lang w:val="en-US"/>
         </w:rPr>
       </w:pPr>
-      <w:bookmarkStart w:id="1" w:name="_Toc154924154"/>
+      <w:bookmarkStart w:id="1" w:name="_Toc157346561"/>
       <w:r>
         <w:rPr>
           <w:lang w:val="en-US"/>
@@ -2250,7 +2327,7 @@
           <w:numId w:val="0"/>
         </w:numPr>
       </w:pPr>
-      <w:bookmarkStart w:id="2" w:name="_Toc154924155"/>
+      <w:bookmarkStart w:id="2" w:name="_Toc157346562"/>
       <w:r>
         <w:lastRenderedPageBreak/>
         <w:t xml:space="preserve">Workshop Summary: </w:t>
@@ -2591,7 +2668,7 @@
           <w:lang w:val="en-US"/>
         </w:rPr>
       </w:pPr>
-      <w:bookmarkStart w:id="3" w:name="_Toc154924156"/>
+      <w:bookmarkStart w:id="3" w:name="_Toc157346563"/>
       <w:r>
         <w:rPr>
           <w:lang w:val="en-US"/>
@@ -2647,7 +2724,7 @@
         </w:numPr>
         <w:ind w:left="360" w:hanging="360"/>
       </w:pPr>
-      <w:bookmarkStart w:id="4" w:name="_Toc154924157"/>
+      <w:bookmarkStart w:id="4" w:name="_Toc157346564"/>
       <w:r>
         <w:t>Step 1: Download and Install KiCad</w:t>
       </w:r>
@@ -2928,7 +3005,7 @@
         </w:numPr>
         <w:ind w:left="360" w:hanging="360"/>
       </w:pPr>
-      <w:bookmarkStart w:id="5" w:name="_Toc154924158"/>
+      <w:bookmarkStart w:id="5" w:name="_Toc157346565"/>
       <w:r>
         <w:t>Step 2: Starting Your First Project</w:t>
       </w:r>
@@ -3045,7 +3122,7 @@
           <w:numId w:val="0"/>
         </w:numPr>
       </w:pPr>
-      <w:bookmarkStart w:id="6" w:name="_Toc154924159"/>
+      <w:bookmarkStart w:id="6" w:name="_Toc157346566"/>
       <w:r>
         <w:lastRenderedPageBreak/>
         <w:t>Step 3: Creating a New Schematic</w:t>
@@ -3284,7 +3361,7 @@
           <w:numId w:val="0"/>
         </w:numPr>
       </w:pPr>
-      <w:bookmarkStart w:id="7" w:name="_Toc154924160"/>
+      <w:bookmarkStart w:id="7" w:name="_Toc157346567"/>
       <w:r>
         <w:lastRenderedPageBreak/>
         <w:t>Step 4: Adding Components to the Schematic</w:t>
@@ -3490,7 +3567,53 @@
         <w:rPr>
           <w:lang w:val="en-US"/>
         </w:rPr>
-        <w:t>Press “escape to stop the component selector. It is still used as you can see in the picture above where the component icon is now blue.</w:t>
+        <w:t>Press “escape</w:t>
+      </w:r>
+      <w:r>
+        <w:rPr>
+          <w:lang w:val="en-US"/>
+        </w:rPr>
+        <w:t xml:space="preserve">” </w:t>
+      </w:r>
+      <w:r>
+        <w:rPr>
+          <w:b/>
+          <w:bCs/>
+          <w:lang w:val="en-US"/>
+        </w:rPr>
+        <w:t>ESC</w:t>
+      </w:r>
+      <w:r>
+        <w:rPr>
+          <w:b/>
+          <w:bCs/>
+          <w:lang w:val="en-US"/>
+        </w:rPr>
+        <w:t xml:space="preserve"> </w:t>
+      </w:r>
+      <w:r>
+        <w:rPr>
+          <w:lang w:val="en-US"/>
+        </w:rPr>
+        <w:t>on your keyboard</w:t>
+      </w:r>
+      <w:r>
+        <w:rPr>
+          <w:lang w:val="en-US"/>
+        </w:rPr>
+        <w:t xml:space="preserve"> to </w:t>
+      </w:r>
+      <w:r>
+        <w:rPr>
+          <w:lang w:val="en-US"/>
+        </w:rPr>
+        <w:t>stop</w:t>
+      </w:r>
+      <w:r>
+        <w:rPr>
+          <w:lang w:val="en-US"/>
+        </w:rPr>
+        <w:t xml:space="preserve"> the component selector. It is still used as you can see in the picture above where the component icon is now blue.</w:t>
       </w:r>
       <w:r>
         <w:rPr>
@@ -3818,7 +3941,7 @@
           <w:numId w:val="0"/>
         </w:numPr>
       </w:pPr>
-      <w:bookmarkStart w:id="8" w:name="_Toc154924161"/>
+      <w:bookmarkStart w:id="8" w:name="_Toc157346568"/>
       <w:r>
         <w:lastRenderedPageBreak/>
         <w:t>Step 5: Wiring Components</w:t>
@@ -3980,7 +4103,7 @@
         </w:numPr>
         <w:ind w:left="360" w:hanging="360"/>
       </w:pPr>
-      <w:bookmarkStart w:id="9" w:name="_Toc154924162"/>
+      <w:bookmarkStart w:id="9" w:name="_Toc157346569"/>
       <w:r>
         <w:t>Step 6: Assigning Footprints</w:t>
       </w:r>
@@ -4107,7 +4230,13 @@
           <w:lang w:val="en-US"/>
         </w:rPr>
         <w:lastRenderedPageBreak/>
-        <w:t>Select the three footprint filters above for easier component selection.</w:t>
+        <w:t>You can select (some of)</w:t>
+      </w:r>
+      <w:r>
+        <w:rPr>
+          <w:lang w:val="en-US"/>
+        </w:rPr>
+        <w:t xml:space="preserve"> the three footprint filters above for easier component selection.</w:t>
       </w:r>
     </w:p>
     <w:p>
@@ -4174,15 +4303,53 @@
       </w:pPr>
       <w:r>
         <w:rPr>
-          <w:lang w:val="en-US"/>
-        </w:rPr>
-        <w:t>Double-click a component to assign a footprint (</w:t>
-      </w:r>
-      <w:r>
-        <w:rPr>
-          <w:lang w:val="en-US"/>
-        </w:rPr>
-        <w:t>e.g.,</w:t>
+          <w:b/>
+          <w:bCs/>
+          <w:lang w:val="en-US"/>
+        </w:rPr>
+        <w:t>Double-click</w:t>
+      </w:r>
+      <w:r>
+        <w:rPr>
+          <w:lang w:val="en-US"/>
+        </w:rPr>
+        <w:t xml:space="preserve"> a component to assign a footprint </w:t>
+      </w:r>
+    </w:p>
+    <w:p>
+      <w:pPr>
+        <w:pStyle w:val="Lijstalinea"/>
+        <w:numPr>
+          <w:ilvl w:val="0"/>
+          <w:numId w:val="25"/>
+        </w:numPr>
+        <w:rPr>
+          <w:lang w:val="en-US"/>
+        </w:rPr>
+      </w:pPr>
+      <w:r>
+        <w:rPr>
+          <w:lang w:val="en-US"/>
+        </w:rPr>
+        <w:t>Battery holder</w:t>
+      </w:r>
+      <w:r>
+        <w:rPr>
+          <w:lang w:val="en-US"/>
+        </w:rPr>
+        <w:t xml:space="preserve">: </w:t>
+      </w:r>
+      <w:r>
+        <w:rPr>
+          <w:lang w:val="en-US"/>
+        </w:rPr>
+        <w:t>BatteryHolder_Keystone_3002_1x2032</w:t>
+      </w:r>
+      <w:r>
+        <w:rPr>
+          <w:lang w:val="en-US"/>
+        </w:rPr>
+        <w:t>,</w:t>
       </w:r>
       <w:r>
         <w:rPr>
@@ -4190,7 +4357,78 @@
         </w:rPr>
         <w:t xml:space="preserve"> </w:t>
       </w:r>
-      <w:proofErr w:type="spellStart"/>
+    </w:p>
+    <w:p>
+      <w:pPr>
+        <w:pStyle w:val="Lijstalinea"/>
+        <w:numPr>
+          <w:ilvl w:val="0"/>
+          <w:numId w:val="25"/>
+        </w:numPr>
+        <w:rPr>
+          <w:lang w:val="en-US"/>
+        </w:rPr>
+      </w:pPr>
+      <w:r>
+        <w:rPr>
+          <w:lang w:val="en-US"/>
+        </w:rPr>
+        <w:t xml:space="preserve">LED: </w:t>
+      </w:r>
+      <w:r>
+        <w:rPr>
+          <w:lang w:val="en-US"/>
+        </w:rPr>
+        <w:t>LED_THT:LED_D5.0mm_Clear</w:t>
+      </w:r>
+    </w:p>
+    <w:p>
+      <w:pPr>
+        <w:pStyle w:val="Lijstalinea"/>
+        <w:numPr>
+          <w:ilvl w:val="0"/>
+          <w:numId w:val="25"/>
+        </w:numPr>
+        <w:rPr>
+          <w:lang w:val="en-US"/>
+        </w:rPr>
+      </w:pPr>
+      <w:r>
+        <w:rPr>
+          <w:lang w:val="en-US"/>
+        </w:rPr>
+        <w:t>Resistor</w:t>
+      </w:r>
+      <w:r>
+        <w:rPr>
+          <w:lang w:val="en-US"/>
+        </w:rPr>
+        <w:t>:</w:t>
+      </w:r>
+      <w:r>
+        <w:rPr>
+          <w:lang w:val="en-US"/>
+        </w:rPr>
+        <w:t xml:space="preserve"> </w:t>
+      </w:r>
+      <w:r>
+        <w:rPr>
+          <w:lang w:val="en-US"/>
+        </w:rPr>
+        <w:t>Resistor_THT:R_Axial_DIN0207_L6.3mm_D2.5mm_P10.16mm_Horizontal</w:t>
+      </w:r>
+    </w:p>
+    <w:p>
+      <w:pPr>
+        <w:pStyle w:val="Lijstalinea"/>
+        <w:numPr>
+          <w:ilvl w:val="0"/>
+          <w:numId w:val="25"/>
+        </w:numPr>
+        <w:rPr>
+          <w:lang w:val="en-US"/>
+        </w:rPr>
+      </w:pPr>
       <w:r>
         <w:rPr>
           <w:lang w:val="en-US"/>
@@ -4201,20 +4439,7 @@
         <w:rPr>
           <w:lang w:val="en-US"/>
         </w:rPr>
-        <w:t>atteryholder</w:t>
-      </w:r>
-      <w:proofErr w:type="spellEnd"/>
-      <w:r>
-        <w:rPr>
-          <w:lang w:val="en-US"/>
-        </w:rPr>
-        <w:t>: 27,</w:t>
-      </w:r>
-      <w:r>
-        <w:rPr>
-          <w:lang w:val="en-US"/>
-        </w:rPr>
-        <w:t xml:space="preserve"> LED: 68, Resistor</w:t>
+        <w:t>utton switch</w:t>
       </w:r>
       <w:r>
         <w:rPr>
@@ -4226,37 +4451,13 @@
         <w:rPr>
           <w:lang w:val="en-US"/>
         </w:rPr>
-        <w:t xml:space="preserve"> 57, </w:t>
-      </w:r>
-      <w:r>
-        <w:rPr>
-          <w:lang w:val="en-US"/>
-        </w:rPr>
-        <w:t>and for the button switch</w:t>
-      </w:r>
-      <w:r>
-        <w:rPr>
-          <w:lang w:val="en-US"/>
-        </w:rPr>
-        <w:t>:</w:t>
-      </w:r>
-      <w:r>
-        <w:rPr>
-          <w:lang w:val="en-US"/>
-        </w:rPr>
         <w:t xml:space="preserve"> </w:t>
       </w:r>
       <w:r>
         <w:rPr>
           <w:lang w:val="en-US"/>
         </w:rPr>
-        <w:t>275).</w:t>
-      </w:r>
-      <w:r>
-        <w:rPr>
-          <w:lang w:val="en-US"/>
-        </w:rPr>
-        <w:t xml:space="preserve"> I disabled the footprint filters to find the last part.</w:t>
+        <w:t>Button_Switch_THT:SW_Tactile_Straight_KSA0Axx1LFTR</w:t>
       </w:r>
     </w:p>
     <w:p>
@@ -4328,7 +4529,7 @@
         </w:numPr>
         <w:ind w:left="360" w:hanging="360"/>
       </w:pPr>
-      <w:bookmarkStart w:id="10" w:name="_Toc154924163"/>
+      <w:bookmarkStart w:id="10" w:name="_Toc157346570"/>
       <w:r>
         <w:t>Step 7: Error Checking (ERC)</w:t>
       </w:r>
@@ -4348,7 +4549,66 @@
         <w:rPr>
           <w:lang w:val="en-US"/>
         </w:rPr>
-        <w:t>Press the DRC button.</w:t>
+        <w:t xml:space="preserve">Press the </w:t>
+      </w:r>
+      <w:r>
+        <w:rPr>
+          <w:lang w:val="en-US"/>
+        </w:rPr>
+        <w:t>E</w:t>
+      </w:r>
+      <w:r>
+        <w:rPr>
+          <w:lang w:val="en-US"/>
+        </w:rPr>
+        <w:t>RC button.</w:t>
+      </w:r>
+      <w:r>
+        <w:rPr>
+          <w:lang w:val="en-US"/>
+        </w:rPr>
+        <w:t xml:space="preserve"> </w:t>
+      </w:r>
+      <w:r>
+        <w:rPr>
+          <w:noProof/>
+          <w:lang w:val="en-US"/>
+        </w:rPr>
+        <w:drawing>
+          <wp:inline distT="0" distB="0" distL="0" distR="0" wp14:anchorId="13215126" wp14:editId="0247E2C8">
+            <wp:extent cx="1414370" cy="551760"/>
+            <wp:effectExtent l="0" t="0" r="0" b="1270"/>
+            <wp:docPr id="1162287682" name="Afbeelding 1" descr="Afbeelding met tekst, schermopname, Lettertype, logo&#10;&#10;Automatisch gegenereerde beschrijving"/>
+            <wp:cNvGraphicFramePr>
+              <a:graphicFrameLocks xmlns:a="http://schemas.openxmlformats.org/drawingml/2006/main" noChangeAspect="1"/>
+            </wp:cNvGraphicFramePr>
+            <a:graphic xmlns:a="http://schemas.openxmlformats.org/drawingml/2006/main">
+              <a:graphicData uri="http://schemas.openxmlformats.org/drawingml/2006/picture">
+                <pic:pic xmlns:pic="http://schemas.openxmlformats.org/drawingml/2006/picture">
+                  <pic:nvPicPr>
+                    <pic:cNvPr id="1162287682" name="Afbeelding 1" descr="Afbeelding met tekst, schermopname, Lettertype, logo&#10;&#10;Automatisch gegenereerde beschrijving"/>
+                    <pic:cNvPicPr/>
+                  </pic:nvPicPr>
+                  <pic:blipFill>
+                    <a:blip r:embed="rId25"/>
+                    <a:stretch>
+                      <a:fillRect/>
+                    </a:stretch>
+                  </pic:blipFill>
+                  <pic:spPr>
+                    <a:xfrm>
+                      <a:off x="0" y="0"/>
+                      <a:ext cx="1424763" cy="555814"/>
+                    </a:xfrm>
+                    <a:prstGeom prst="rect">
+                      <a:avLst/>
+                    </a:prstGeom>
+                  </pic:spPr>
+                </pic:pic>
+              </a:graphicData>
+            </a:graphic>
+          </wp:inline>
+        </w:drawing>
       </w:r>
     </w:p>
     <w:p>
@@ -4366,6 +4626,7 @@
           <w:noProof/>
           <w:lang w:val="en-US"/>
         </w:rPr>
+        <w:lastRenderedPageBreak/>
         <w:drawing>
           <wp:inline distT="0" distB="0" distL="0" distR="0" wp14:anchorId="10FA9945" wp14:editId="78D6B0B3">
             <wp:extent cx="4361410" cy="2138399"/>
@@ -4382,7 +4643,7 @@
                     <pic:cNvPicPr/>
                   </pic:nvPicPr>
                   <pic:blipFill>
-                    <a:blip r:embed="rId25"/>
+                    <a:blip r:embed="rId26"/>
                     <a:stretch>
                       <a:fillRect/>
                     </a:stretch>
@@ -4434,7 +4695,6 @@
         <w:rPr>
           <w:lang w:val="en-US"/>
         </w:rPr>
-        <w:lastRenderedPageBreak/>
         <w:t>Address any warnings or errors if necessary. In this tutorial, a library-related warning is expected</w:t>
       </w:r>
       <w:r>
@@ -4481,7 +4741,7 @@
                     <pic:cNvPicPr/>
                   </pic:nvPicPr>
                   <pic:blipFill>
-                    <a:blip r:embed="rId26"/>
+                    <a:blip r:embed="rId27"/>
                     <a:stretch>
                       <a:fillRect/>
                     </a:stretch>
@@ -4518,7 +4778,7 @@
         </w:numPr>
         <w:ind w:left="360" w:hanging="360"/>
       </w:pPr>
-      <w:bookmarkStart w:id="11" w:name="_Toc154924164"/>
+      <w:bookmarkStart w:id="11" w:name="_Toc157346571"/>
       <w:r>
         <w:t>Step 8: Starting PCB Design</w:t>
       </w:r>
@@ -4572,7 +4832,7 @@
                     <pic:cNvPicPr/>
                   </pic:nvPicPr>
                   <pic:blipFill>
-                    <a:blip r:embed="rId27"/>
+                    <a:blip r:embed="rId28"/>
                     <a:stretch>
                       <a:fillRect/>
                     </a:stretch>
@@ -4641,7 +4901,7 @@
                     <pic:cNvPicPr/>
                   </pic:nvPicPr>
                   <pic:blipFill>
-                    <a:blip r:embed="rId28"/>
+                    <a:blip r:embed="rId29"/>
                     <a:stretch>
                       <a:fillRect/>
                     </a:stretch>
@@ -4717,6 +4977,7 @@
           <w:noProof/>
           <w:lang w:val="en-US"/>
         </w:rPr>
+        <w:lastRenderedPageBreak/>
         <w:drawing>
           <wp:inline distT="0" distB="0" distL="0" distR="0" wp14:anchorId="4F719133" wp14:editId="0BF9A55B">
             <wp:extent cx="5760720" cy="2839720"/>
@@ -4733,7 +4994,7 @@
                     <pic:cNvPicPr/>
                   </pic:nvPicPr>
                   <pic:blipFill>
-                    <a:blip r:embed="rId29"/>
+                    <a:blip r:embed="rId30"/>
                     <a:stretch>
                       <a:fillRect/>
                     </a:stretch>
@@ -4768,7 +5029,6 @@
         <w:rPr>
           <w:lang w:val="en-US"/>
         </w:rPr>
-        <w:lastRenderedPageBreak/>
         <w:t xml:space="preserve">Move </w:t>
       </w:r>
       <w:r>
@@ -4827,7 +5087,7 @@
                     <pic:cNvPicPr/>
                   </pic:nvPicPr>
                   <pic:blipFill>
-                    <a:blip r:embed="rId30"/>
+                    <a:blip r:embed="rId31"/>
                     <a:stretch>
                       <a:fillRect/>
                     </a:stretch>
@@ -4863,7 +5123,7 @@
           <w:numId w:val="0"/>
         </w:numPr>
       </w:pPr>
-      <w:bookmarkStart w:id="12" w:name="_Toc154924165"/>
+      <w:bookmarkStart w:id="12" w:name="_Toc157346572"/>
       <w:r>
         <w:t>Step 9: Creating a Board Outline</w:t>
       </w:r>
@@ -4917,7 +5177,7 @@
                     <pic:cNvPicPr/>
                   </pic:nvPicPr>
                   <pic:blipFill>
-                    <a:blip r:embed="rId31"/>
+                    <a:blip r:embed="rId32"/>
                     <a:stretch>
                       <a:fillRect/>
                     </a:stretch>
@@ -4970,6 +5230,7 @@
           <w:noProof/>
           <w:lang w:val="en-US"/>
         </w:rPr>
+        <w:lastRenderedPageBreak/>
         <w:drawing>
           <wp:inline distT="0" distB="0" distL="0" distR="0" wp14:anchorId="112B5D26" wp14:editId="47A146DB">
             <wp:extent cx="1943268" cy="830652"/>
@@ -4986,7 +5247,7 @@
                     <pic:cNvPicPr/>
                   </pic:nvPicPr>
                   <pic:blipFill>
-                    <a:blip r:embed="rId32"/>
+                    <a:blip r:embed="rId33"/>
                     <a:stretch>
                       <a:fillRect/>
                     </a:stretch>
@@ -5069,7 +5330,7 @@
                     <pic:cNvPicPr/>
                   </pic:nvPicPr>
                   <pic:blipFill>
-                    <a:blip r:embed="rId33"/>
+                    <a:blip r:embed="rId34"/>
                     <a:stretch>
                       <a:fillRect/>
                     </a:stretch>
@@ -5105,7 +5366,7 @@
           <w:numId w:val="0"/>
         </w:numPr>
       </w:pPr>
-      <w:bookmarkStart w:id="13" w:name="_Toc154924166"/>
+      <w:bookmarkStart w:id="13" w:name="_Toc157346573"/>
       <w:r>
         <w:t>Step 10: Wiring the PCB</w:t>
       </w:r>
@@ -5159,7 +5420,7 @@
                     <pic:cNvPicPr/>
                   </pic:nvPicPr>
                   <pic:blipFill>
-                    <a:blip r:embed="rId34"/>
+                    <a:blip r:embed="rId35"/>
                     <a:stretch>
                       <a:fillRect/>
                     </a:stretch>
@@ -5254,7 +5515,7 @@
                     <pic:cNvPicPr/>
                   </pic:nvPicPr>
                   <pic:blipFill>
-                    <a:blip r:embed="rId35"/>
+                    <a:blip r:embed="rId36"/>
                     <a:stretch>
                       <a:fillRect/>
                     </a:stretch>
@@ -5289,7 +5550,13 @@
         <w:rPr>
           <w:lang w:val="en-US"/>
         </w:rPr>
-        <w:t>Connect the pads by clicking them. KiCad will guide you through the connections.</w:t>
+        <w:t>Connect the pads by clicking them. KiCad will guide you through the connection</w:t>
+      </w:r>
+      <w:r>
+        <w:rPr>
+          <w:lang w:val="en-US"/>
+        </w:rPr>
+        <w:t>s by highlighting the pads you need to connect to. You may have noticed the light blue ‘ratlines’ that guide you as well.</w:t>
       </w:r>
     </w:p>
     <w:p>
@@ -5323,7 +5590,7 @@
                     <pic:cNvPicPr/>
                   </pic:nvPicPr>
                   <pic:blipFill>
-                    <a:blip r:embed="rId36"/>
+                    <a:blip r:embed="rId37"/>
                     <a:stretch>
                       <a:fillRect/>
                     </a:stretch>
@@ -5358,6 +5625,77 @@
         <w:rPr>
           <w:lang w:val="en-US"/>
         </w:rPr>
+        <w:t xml:space="preserve">If you are having trouble </w:t>
+      </w:r>
+      <w:r>
+        <w:rPr>
+          <w:lang w:val="en-US"/>
+        </w:rPr>
+        <w:t>wiring the components, your wire may not want to connect to the pads, please try changing your grid settings to a different size and move some components around to get them back onto the grid.</w:t>
+      </w:r>
+    </w:p>
+    <w:p>
+      <w:pPr>
+        <w:ind w:firstLine="708"/>
+        <w:rPr>
+          <w:lang w:val="en-US"/>
+        </w:rPr>
+      </w:pPr>
+      <w:r>
+        <w:rPr>
+          <w:lang w:val="en-US"/>
+        </w:rPr>
+        <w:drawing>
+          <wp:inline distT="0" distB="0" distL="0" distR="0" wp14:anchorId="15C9E479" wp14:editId="7D4EB8A4">
+            <wp:extent cx="2076740" cy="381053"/>
+            <wp:effectExtent l="0" t="0" r="0" b="0"/>
+            <wp:docPr id="1230949762" name="Afbeelding 1"/>
+            <wp:cNvGraphicFramePr>
+              <a:graphicFrameLocks xmlns:a="http://schemas.openxmlformats.org/drawingml/2006/main" noChangeAspect="1"/>
+            </wp:cNvGraphicFramePr>
+            <a:graphic xmlns:a="http://schemas.openxmlformats.org/drawingml/2006/main">
+              <a:graphicData uri="http://schemas.openxmlformats.org/drawingml/2006/picture">
+                <pic:pic xmlns:pic="http://schemas.openxmlformats.org/drawingml/2006/picture">
+                  <pic:nvPicPr>
+                    <pic:cNvPr id="1230949762" name=""/>
+                    <pic:cNvPicPr/>
+                  </pic:nvPicPr>
+                  <pic:blipFill>
+                    <a:blip r:embed="rId38"/>
+                    <a:stretch>
+                      <a:fillRect/>
+                    </a:stretch>
+                  </pic:blipFill>
+                  <pic:spPr>
+                    <a:xfrm>
+                      <a:off x="0" y="0"/>
+                      <a:ext cx="2076740" cy="381053"/>
+                    </a:xfrm>
+                    <a:prstGeom prst="rect">
+                      <a:avLst/>
+                    </a:prstGeom>
+                  </pic:spPr>
+                </pic:pic>
+              </a:graphicData>
+            </a:graphic>
+          </wp:inline>
+        </w:drawing>
+      </w:r>
+    </w:p>
+    <w:p>
+      <w:pPr>
+        <w:numPr>
+          <w:ilvl w:val="0"/>
+          <w:numId w:val="14"/>
+        </w:numPr>
+        <w:rPr>
+          <w:lang w:val="en-US"/>
+        </w:rPr>
+      </w:pPr>
+      <w:r>
+        <w:rPr>
+          <w:lang w:val="en-US"/>
+        </w:rPr>
         <w:t xml:space="preserve">If a mistake is made, press </w:t>
       </w:r>
       <w:r>
@@ -5372,6 +5710,12 @@
         </w:rPr>
         <w:t xml:space="preserve"> or use Ctrl + Z to undo.</w:t>
       </w:r>
+      <w:r>
+        <w:rPr>
+          <w:lang w:val="en-US"/>
+        </w:rPr>
+        <w:t xml:space="preserve"> After your wired everything up, your board may look something like step 9.</w:t>
+      </w:r>
     </w:p>
     <w:p>
       <w:pPr>
@@ -5388,6 +5732,7 @@
           <w:noProof/>
           <w:lang w:val="en-US"/>
         </w:rPr>
+        <w:lastRenderedPageBreak/>
         <w:drawing>
           <wp:inline distT="0" distB="0" distL="0" distR="0" wp14:anchorId="779544D2" wp14:editId="6FE44DEB">
             <wp:extent cx="5760720" cy="2802890"/>
@@ -5404,7 +5749,7 @@
                     <pic:cNvPicPr/>
                   </pic:nvPicPr>
                   <pic:blipFill>
-                    <a:blip r:embed="rId37"/>
+                    <a:blip r:embed="rId39"/>
                     <a:stretch>
                       <a:fillRect/>
                     </a:stretch>
@@ -5451,7 +5796,7 @@
         </w:numPr>
         <w:ind w:left="360" w:hanging="360"/>
       </w:pPr>
-      <w:bookmarkStart w:id="14" w:name="_Toc154924167"/>
+      <w:bookmarkStart w:id="14" w:name="_Toc157346574"/>
       <w:r>
         <w:lastRenderedPageBreak/>
         <w:t>Step 11: Review and Visualization</w:t>
@@ -5508,7 +5853,7 @@
         </w:numPr>
         <w:ind w:left="360" w:hanging="360"/>
       </w:pPr>
-      <w:bookmarkStart w:id="15" w:name="_Toc154924168"/>
+      <w:bookmarkStart w:id="15" w:name="_Toc157346575"/>
       <w:r>
         <w:t xml:space="preserve">Step 12: </w:t>
       </w:r>
@@ -5562,7 +5907,7 @@
           <w:lang w:val="en-US"/>
         </w:rPr>
       </w:pPr>
-      <w:bookmarkStart w:id="16" w:name="_Toc154924169"/>
+      <w:bookmarkStart w:id="16" w:name="_Toc157346576"/>
       <w:r>
         <w:rPr>
           <w:lang w:val="en-US"/>
@@ -5602,7 +5947,7 @@
           <w:rStyle w:val="Kop2Char"/>
         </w:rPr>
       </w:pPr>
-      <w:bookmarkStart w:id="17" w:name="_Toc154924170"/>
+      <w:bookmarkStart w:id="17" w:name="_Toc157346577"/>
       <w:r>
         <w:rPr>
           <w:rStyle w:val="Kop2Char"/>
@@ -5641,7 +5986,7 @@
           <w:numId w:val="0"/>
         </w:numPr>
       </w:pPr>
-      <w:bookmarkStart w:id="18" w:name="_Toc154924171"/>
+      <w:bookmarkStart w:id="18" w:name="_Toc157346578"/>
       <w:r>
         <w:t>Detailed</w:t>
       </w:r>
@@ -5939,7 +6284,7 @@
       <w:bookmarkEnd w:id="0"/>
     </w:p>
     <w:sectPr>
-      <w:footerReference w:type="default" r:id="rId38"/>
+      <w:footerReference w:type="default" r:id="rId40"/>
       <w:pgSz w:w="11906" w:h="16838"/>
       <w:pgMar w:top="1417" w:right="1417" w:bottom="1417" w:left="1417" w:header="709" w:footer="709" w:gutter="0"/>
       <w:pgNumType w:start="0"/>
@@ -6787,6 +7132,119 @@
     </w:lvl>
   </w:abstractNum>
   <w:abstractNum w:abstractNumId="7" w15:restartNumberingAfterBreak="0">
+    <w:nsid w:val="34D8756F"/>
+    <w:multiLevelType w:val="hybridMultilevel"/>
+    <w:tmpl w:val="083C3D04"/>
+    <w:lvl w:ilvl="0" w:tplc="04130001">
+      <w:start w:val="1"/>
+      <w:numFmt w:val="bullet"/>
+      <w:lvlText w:val=""/>
+      <w:lvlJc w:val="left"/>
+      <w:pPr>
+        <w:ind w:left="720" w:hanging="360"/>
+      </w:pPr>
+      <w:rPr>
+        <w:rFonts w:ascii="Symbol" w:hAnsi="Symbol" w:hint="default"/>
+      </w:rPr>
+    </w:lvl>
+    <w:lvl w:ilvl="1" w:tplc="04130003" w:tentative="1">
+      <w:start w:val="1"/>
+      <w:numFmt w:val="bullet"/>
+      <w:lvlText w:val="o"/>
+      <w:lvlJc w:val="left"/>
+      <w:pPr>
+        <w:ind w:left="1440" w:hanging="360"/>
+      </w:pPr>
+      <w:rPr>
+        <w:rFonts w:ascii="Courier New" w:hAnsi="Courier New" w:cs="Courier New" w:hint="default"/>
+      </w:rPr>
+    </w:lvl>
+    <w:lvl w:ilvl="2" w:tplc="04130005" w:tentative="1">
+      <w:start w:val="1"/>
+      <w:numFmt w:val="bullet"/>
+      <w:lvlText w:val=""/>
+      <w:lvlJc w:val="left"/>
+      <w:pPr>
+        <w:ind w:left="2160" w:hanging="360"/>
+      </w:pPr>
+      <w:rPr>
+        <w:rFonts w:ascii="Wingdings" w:hAnsi="Wingdings" w:hint="default"/>
+      </w:rPr>
+    </w:lvl>
+    <w:lvl w:ilvl="3" w:tplc="04130001" w:tentative="1">
+      <w:start w:val="1"/>
+      <w:numFmt w:val="bullet"/>
+      <w:lvlText w:val=""/>
+      <w:lvlJc w:val="left"/>
+      <w:pPr>
+        <w:ind w:left="2880" w:hanging="360"/>
+      </w:pPr>
+      <w:rPr>
+        <w:rFonts w:ascii="Symbol" w:hAnsi="Symbol" w:hint="default"/>
+      </w:rPr>
+    </w:lvl>
+    <w:lvl w:ilvl="4" w:tplc="04130003" w:tentative="1">
+      <w:start w:val="1"/>
+      <w:numFmt w:val="bullet"/>
+      <w:lvlText w:val="o"/>
+      <w:lvlJc w:val="left"/>
+      <w:pPr>
+        <w:ind w:left="3600" w:hanging="360"/>
+      </w:pPr>
+      <w:rPr>
+        <w:rFonts w:ascii="Courier New" w:hAnsi="Courier New" w:cs="Courier New" w:hint="default"/>
+      </w:rPr>
+    </w:lvl>
+    <w:lvl w:ilvl="5" w:tplc="04130005" w:tentative="1">
+      <w:start w:val="1"/>
+      <w:numFmt w:val="bullet"/>
+      <w:lvlText w:val=""/>
+      <w:lvlJc w:val="left"/>
+      <w:pPr>
+        <w:ind w:left="4320" w:hanging="360"/>
+      </w:pPr>
+      <w:rPr>
+        <w:rFonts w:ascii="Wingdings" w:hAnsi="Wingdings" w:hint="default"/>
+      </w:rPr>
+    </w:lvl>
+    <w:lvl w:ilvl="6" w:tplc="04130001" w:tentative="1">
+      <w:start w:val="1"/>
+      <w:numFmt w:val="bullet"/>
+      <w:lvlText w:val=""/>
+      <w:lvlJc w:val="left"/>
+      <w:pPr>
+        <w:ind w:left="5040" w:hanging="360"/>
+      </w:pPr>
+      <w:rPr>
+        <w:rFonts w:ascii="Symbol" w:hAnsi="Symbol" w:hint="default"/>
+      </w:rPr>
+    </w:lvl>
+    <w:lvl w:ilvl="7" w:tplc="04130003" w:tentative="1">
+      <w:start w:val="1"/>
+      <w:numFmt w:val="bullet"/>
+      <w:lvlText w:val="o"/>
+      <w:lvlJc w:val="left"/>
+      <w:pPr>
+        <w:ind w:left="5760" w:hanging="360"/>
+      </w:pPr>
+      <w:rPr>
+        <w:rFonts w:ascii="Courier New" w:hAnsi="Courier New" w:cs="Courier New" w:hint="default"/>
+      </w:rPr>
+    </w:lvl>
+    <w:lvl w:ilvl="8" w:tplc="04130005" w:tentative="1">
+      <w:start w:val="1"/>
+      <w:numFmt w:val="bullet"/>
+      <w:lvlText w:val=""/>
+      <w:lvlJc w:val="left"/>
+      <w:pPr>
+        <w:ind w:left="6480" w:hanging="360"/>
+      </w:pPr>
+      <w:rPr>
+        <w:rFonts w:ascii="Wingdings" w:hAnsi="Wingdings" w:hint="default"/>
+      </w:rPr>
+    </w:lvl>
+  </w:abstractNum>
+  <w:abstractNum w:abstractNumId="8" w15:restartNumberingAfterBreak="0">
     <w:nsid w:val="358E4D89"/>
     <w:multiLevelType w:val="multilevel"/>
     <w:tmpl w:val="6CC66C08"/>
@@ -6899,7 +7357,7 @@
       </w:pPr>
     </w:lvl>
   </w:abstractNum>
-  <w:abstractNum w:abstractNumId="8" w15:restartNumberingAfterBreak="0">
+  <w:abstractNum w:abstractNumId="9" w15:restartNumberingAfterBreak="0">
     <w:nsid w:val="3E256392"/>
     <w:multiLevelType w:val="multilevel"/>
     <w:tmpl w:val="442CCC12"/>
@@ -7012,7 +7470,7 @@
       </w:pPr>
     </w:lvl>
   </w:abstractNum>
-  <w:abstractNum w:abstractNumId="9" w15:restartNumberingAfterBreak="0">
+  <w:abstractNum w:abstractNumId="10" w15:restartNumberingAfterBreak="0">
     <w:nsid w:val="43E729B1"/>
     <w:multiLevelType w:val="multilevel"/>
     <w:tmpl w:val="372047DC"/>
@@ -7125,7 +7583,7 @@
       </w:pPr>
     </w:lvl>
   </w:abstractNum>
-  <w:abstractNum w:abstractNumId="10" w15:restartNumberingAfterBreak="0">
+  <w:abstractNum w:abstractNumId="11" w15:restartNumberingAfterBreak="0">
     <w:nsid w:val="46B42107"/>
     <w:multiLevelType w:val="hybridMultilevel"/>
     <w:tmpl w:val="77DEFA5C"/>
@@ -7238,7 +7696,7 @@
       </w:rPr>
     </w:lvl>
   </w:abstractNum>
-  <w:abstractNum w:abstractNumId="11" w15:restartNumberingAfterBreak="0">
+  <w:abstractNum w:abstractNumId="12" w15:restartNumberingAfterBreak="0">
     <w:nsid w:val="4E7B7905"/>
     <w:multiLevelType w:val="multilevel"/>
     <w:tmpl w:val="F7623256"/>
@@ -7351,7 +7809,7 @@
       </w:pPr>
     </w:lvl>
   </w:abstractNum>
-  <w:abstractNum w:abstractNumId="12" w15:restartNumberingAfterBreak="0">
+  <w:abstractNum w:abstractNumId="13" w15:restartNumberingAfterBreak="0">
     <w:nsid w:val="4F35760E"/>
     <w:multiLevelType w:val="hybridMultilevel"/>
     <w:tmpl w:val="93EC71CE"/>
@@ -7464,7 +7922,7 @@
       </w:rPr>
     </w:lvl>
   </w:abstractNum>
-  <w:abstractNum w:abstractNumId="13" w15:restartNumberingAfterBreak="0">
+  <w:abstractNum w:abstractNumId="14" w15:restartNumberingAfterBreak="0">
     <w:nsid w:val="53273B14"/>
     <w:multiLevelType w:val="hybridMultilevel"/>
     <w:tmpl w:val="6742B5E8"/>
@@ -7551,7 +8009,7 @@
       </w:pPr>
     </w:lvl>
   </w:abstractNum>
-  <w:abstractNum w:abstractNumId="14" w15:restartNumberingAfterBreak="0">
+  <w:abstractNum w:abstractNumId="15" w15:restartNumberingAfterBreak="0">
     <w:nsid w:val="539675ED"/>
     <w:multiLevelType w:val="multilevel"/>
     <w:tmpl w:val="C6CC0052"/>
@@ -7664,7 +8122,7 @@
       </w:pPr>
     </w:lvl>
   </w:abstractNum>
-  <w:abstractNum w:abstractNumId="15" w15:restartNumberingAfterBreak="0">
+  <w:abstractNum w:abstractNumId="16" w15:restartNumberingAfterBreak="0">
     <w:nsid w:val="566D6BA5"/>
     <w:multiLevelType w:val="multilevel"/>
     <w:tmpl w:val="C95A2B4C"/>
@@ -7777,7 +8235,7 @@
       </w:pPr>
     </w:lvl>
   </w:abstractNum>
-  <w:abstractNum w:abstractNumId="16" w15:restartNumberingAfterBreak="0">
+  <w:abstractNum w:abstractNumId="17" w15:restartNumberingAfterBreak="0">
     <w:nsid w:val="5BFF1556"/>
     <w:multiLevelType w:val="hybridMultilevel"/>
     <w:tmpl w:val="8A66DFDE"/>
@@ -7890,7 +8348,7 @@
       </w:rPr>
     </w:lvl>
   </w:abstractNum>
-  <w:abstractNum w:abstractNumId="17" w15:restartNumberingAfterBreak="0">
+  <w:abstractNum w:abstractNumId="18" w15:restartNumberingAfterBreak="0">
     <w:nsid w:val="610C4304"/>
     <w:multiLevelType w:val="multilevel"/>
     <w:tmpl w:val="7700D34C"/>
@@ -8003,7 +8461,7 @@
       </w:pPr>
     </w:lvl>
   </w:abstractNum>
-  <w:abstractNum w:abstractNumId="18" w15:restartNumberingAfterBreak="0">
+  <w:abstractNum w:abstractNumId="19" w15:restartNumberingAfterBreak="0">
     <w:nsid w:val="61C51C5D"/>
     <w:multiLevelType w:val="hybridMultilevel"/>
     <w:tmpl w:val="11C0756C"/>
@@ -8090,7 +8548,7 @@
       </w:pPr>
     </w:lvl>
   </w:abstractNum>
-  <w:abstractNum w:abstractNumId="19" w15:restartNumberingAfterBreak="0">
+  <w:abstractNum w:abstractNumId="20" w15:restartNumberingAfterBreak="0">
     <w:nsid w:val="622029BF"/>
     <w:multiLevelType w:val="hybridMultilevel"/>
     <w:tmpl w:val="5A48E2B4"/>
@@ -8180,7 +8638,7 @@
       </w:pPr>
     </w:lvl>
   </w:abstractNum>
-  <w:abstractNum w:abstractNumId="20" w15:restartNumberingAfterBreak="0">
+  <w:abstractNum w:abstractNumId="21" w15:restartNumberingAfterBreak="0">
     <w:nsid w:val="75616256"/>
     <w:multiLevelType w:val="multilevel"/>
     <w:tmpl w:val="9818448A"/>
@@ -8293,7 +8751,7 @@
       </w:pPr>
     </w:lvl>
   </w:abstractNum>
-  <w:abstractNum w:abstractNumId="21" w15:restartNumberingAfterBreak="0">
+  <w:abstractNum w:abstractNumId="22" w15:restartNumberingAfterBreak="0">
     <w:nsid w:val="772D549C"/>
     <w:multiLevelType w:val="hybridMultilevel"/>
     <w:tmpl w:val="4760872A"/>
@@ -8406,7 +8864,7 @@
       </w:rPr>
     </w:lvl>
   </w:abstractNum>
-  <w:abstractNum w:abstractNumId="22" w15:restartNumberingAfterBreak="0">
+  <w:abstractNum w:abstractNumId="23" w15:restartNumberingAfterBreak="0">
     <w:nsid w:val="785114BD"/>
     <w:multiLevelType w:val="multilevel"/>
     <w:tmpl w:val="ABAC8308"/>
@@ -8519,7 +8977,7 @@
       </w:pPr>
     </w:lvl>
   </w:abstractNum>
-  <w:abstractNum w:abstractNumId="23" w15:restartNumberingAfterBreak="0">
+  <w:abstractNum w:abstractNumId="24" w15:restartNumberingAfterBreak="0">
     <w:nsid w:val="7DC377E3"/>
     <w:multiLevelType w:val="multilevel"/>
     <w:tmpl w:val="1842E902"/>
@@ -8639,70 +9097,73 @@
     <w:abstractNumId w:val="5"/>
   </w:num>
   <w:num w:numId="3" w16cid:durableId="193425300">
-    <w:abstractNumId w:val="12"/>
+    <w:abstractNumId w:val="13"/>
   </w:num>
   <w:num w:numId="4" w16cid:durableId="427311743">
+    <w:abstractNumId w:val="11"/>
+  </w:num>
+  <w:num w:numId="5" w16cid:durableId="1516966754">
+    <w:abstractNumId w:val="9"/>
+  </w:num>
+  <w:num w:numId="6" w16cid:durableId="1077508551">
     <w:abstractNumId w:val="10"/>
   </w:num>
-  <w:num w:numId="5" w16cid:durableId="1516966754">
-    <w:abstractNumId w:val="8"/>
-  </w:num>
-  <w:num w:numId="6" w16cid:durableId="1077508551">
-    <w:abstractNumId w:val="9"/>
-  </w:num>
   <w:num w:numId="7" w16cid:durableId="306594634">
-    <w:abstractNumId w:val="14"/>
+    <w:abstractNumId w:val="15"/>
   </w:num>
   <w:num w:numId="8" w16cid:durableId="1066536910">
-    <w:abstractNumId w:val="15"/>
+    <w:abstractNumId w:val="16"/>
   </w:num>
   <w:num w:numId="9" w16cid:durableId="2019579763">
     <w:abstractNumId w:val="2"/>
   </w:num>
   <w:num w:numId="10" w16cid:durableId="816073814">
-    <w:abstractNumId w:val="17"/>
+    <w:abstractNumId w:val="18"/>
   </w:num>
   <w:num w:numId="11" w16cid:durableId="1278829347">
-    <w:abstractNumId w:val="22"/>
+    <w:abstractNumId w:val="23"/>
   </w:num>
   <w:num w:numId="12" w16cid:durableId="1959217767">
-    <w:abstractNumId w:val="11"/>
+    <w:abstractNumId w:val="12"/>
   </w:num>
   <w:num w:numId="13" w16cid:durableId="537815388">
     <w:abstractNumId w:val="6"/>
   </w:num>
   <w:num w:numId="14" w16cid:durableId="907883516">
-    <w:abstractNumId w:val="7"/>
+    <w:abstractNumId w:val="8"/>
   </w:num>
   <w:num w:numId="15" w16cid:durableId="291137392">
-    <w:abstractNumId w:val="23"/>
+    <w:abstractNumId w:val="24"/>
   </w:num>
   <w:num w:numId="16" w16cid:durableId="1496871715">
-    <w:abstractNumId w:val="20"/>
+    <w:abstractNumId w:val="21"/>
   </w:num>
   <w:num w:numId="17" w16cid:durableId="437726220">
-    <w:abstractNumId w:val="21"/>
+    <w:abstractNumId w:val="22"/>
   </w:num>
   <w:num w:numId="18" w16cid:durableId="1532569037">
-    <w:abstractNumId w:val="16"/>
+    <w:abstractNumId w:val="17"/>
   </w:num>
   <w:num w:numId="19" w16cid:durableId="762723538">
     <w:abstractNumId w:val="1"/>
   </w:num>
   <w:num w:numId="20" w16cid:durableId="1575816237">
-    <w:abstractNumId w:val="13"/>
+    <w:abstractNumId w:val="14"/>
   </w:num>
   <w:num w:numId="21" w16cid:durableId="1287542043">
     <w:abstractNumId w:val="4"/>
   </w:num>
   <w:num w:numId="22" w16cid:durableId="1764032737">
-    <w:abstractNumId w:val="18"/>
+    <w:abstractNumId w:val="19"/>
   </w:num>
   <w:num w:numId="23" w16cid:durableId="1927110535">
     <w:abstractNumId w:val="0"/>
   </w:num>
   <w:num w:numId="24" w16cid:durableId="1524245928">
-    <w:abstractNumId w:val="19"/>
+    <w:abstractNumId w:val="20"/>
+  </w:num>
+  <w:num w:numId="25" w16cid:durableId="1699624721">
+    <w:abstractNumId w:val="7"/>
   </w:num>
 </w:numbering>
 </file>
@@ -9779,7 +10240,7 @@
 
 <file path=customXml/item1.xml><?xml version="1.0" encoding="utf-8"?>
 <CoverPageProperties xmlns="http://schemas.microsoft.com/office/2006/coverPageProps">
-  <PublishDate>2023-12-01T00:00:00</PublishDate>
+  <PublishDate>2024</PublishDate>
   <Abstract/>
   <CompanyAddress/>
   <CompanyPhone/>

</xml_diff>